<commit_message>
second experiment was added to description
</commit_message>
<xml_diff>
--- a/resources/Эксперимент.docx
+++ b/resources/Эксперимент.docx
@@ -2925,6 +2925,1109 @@
                 <w:lang w:val="en-US"/>
               </w:rPr>
               <w:t>5.28</w:t>
+            </w:r>
+          </w:p>
+        </w:tc>
+      </w:tr>
+    </w:tbl>
+    <w:p/>
+    <w:p>
+      <w:r>
+        <w:t xml:space="preserve">Эксперимент </w:t>
+      </w:r>
+      <w:r>
+        <w:rPr>
+          <w:lang w:val="en-US"/>
+        </w:rPr>
+        <w:t>GA</w:t>
+      </w:r>
+      <w:r>
+        <w:t xml:space="preserve"> </w:t>
+      </w:r>
+      <w:proofErr w:type="spellStart"/>
+      <w:r>
+        <w:rPr>
+          <w:lang w:val="en-US"/>
+        </w:rPr>
+        <w:t>vs</w:t>
+      </w:r>
+      <w:proofErr w:type="spellEnd"/>
+      <w:r>
+        <w:t xml:space="preserve"> </w:t>
+      </w:r>
+      <w:r>
+        <w:rPr>
+          <w:lang w:val="en-US"/>
+        </w:rPr>
+        <w:t>HEFT</w:t>
+      </w:r>
+      <w:r>
+        <w:t xml:space="preserve"> + </w:t>
+      </w:r>
+      <w:r>
+        <w:rPr>
+          <w:lang w:val="en-US"/>
+        </w:rPr>
+        <w:t>GA</w:t>
+      </w:r>
+      <w:r>
+        <w:t>:</w:t>
+      </w:r>
+      <w:r>
+        <w:br/>
+      </w:r>
+      <w:r>
+        <w:t>Условия те же, что и в первом варианте первого эксперимента</w:t>
+      </w:r>
+    </w:p>
+    <w:tbl>
+      <w:tblPr>
+        <w:tblStyle w:val="a4"/>
+        <w:tblW w:w="0" w:type="auto"/>
+        <w:tblLook w:val="04A0"/>
+      </w:tblPr>
+      <w:tblGrid>
+        <w:gridCol w:w="2392"/>
+        <w:gridCol w:w="2393"/>
+        <w:gridCol w:w="2393"/>
+        <w:gridCol w:w="2393"/>
+      </w:tblGrid>
+      <w:tr>
+        <w:tc>
+          <w:tcPr>
+            <w:tcW w:w="2392" w:type="dxa"/>
+          </w:tcPr>
+          <w:p>
+            <w:r>
+              <w:t xml:space="preserve">Название </w:t>
+            </w:r>
+            <w:proofErr w:type="spellStart"/>
+            <w:r>
+              <w:rPr>
+                <w:lang w:val="en-US"/>
+              </w:rPr>
+              <w:t>wf</w:t>
+            </w:r>
+            <w:proofErr w:type="spellEnd"/>
+            <w:r>
+              <w:rPr>
+                <w:lang w:val="en-US"/>
+              </w:rPr>
+              <w:t>,</w:t>
+            </w:r>
+            <w:r>
+              <w:t>число задач</w:t>
+            </w:r>
+          </w:p>
+        </w:tc>
+        <w:tc>
+          <w:tcPr>
+            <w:tcW w:w="2393" w:type="dxa"/>
+          </w:tcPr>
+          <w:p>
+            <w:pPr>
+              <w:rPr>
+                <w:lang w:val="en-US"/>
+              </w:rPr>
+            </w:pPr>
+            <w:r>
+              <w:rPr>
+                <w:lang w:val="en-US"/>
+              </w:rPr>
+              <w:t>GA</w:t>
+            </w:r>
+          </w:p>
+        </w:tc>
+        <w:tc>
+          <w:tcPr>
+            <w:tcW w:w="2393" w:type="dxa"/>
+          </w:tcPr>
+          <w:p>
+            <w:pPr>
+              <w:rPr>
+                <w:lang w:val="en-US"/>
+              </w:rPr>
+            </w:pPr>
+            <w:r>
+              <w:rPr>
+                <w:lang w:val="en-US"/>
+              </w:rPr>
+              <w:t>HEFT+ GA</w:t>
+            </w:r>
+          </w:p>
+        </w:tc>
+        <w:tc>
+          <w:tcPr>
+            <w:tcW w:w="2393" w:type="dxa"/>
+          </w:tcPr>
+          <w:p>
+            <w:r>
+              <w:t>Выигрыш, %</w:t>
+            </w:r>
+          </w:p>
+        </w:tc>
+      </w:tr>
+      <w:tr>
+        <w:tc>
+          <w:tcPr>
+            <w:tcW w:w="2392" w:type="dxa"/>
+          </w:tcPr>
+          <w:p>
+            <w:pPr>
+              <w:rPr>
+                <w:lang w:val="en-US"/>
+              </w:rPr>
+            </w:pPr>
+            <w:proofErr w:type="spellStart"/>
+            <w:r>
+              <w:rPr>
+                <w:lang w:val="en-US"/>
+              </w:rPr>
+              <w:t>CyberShake</w:t>
+            </w:r>
+            <w:proofErr w:type="spellEnd"/>
+            <w:r>
+              <w:rPr>
+                <w:lang w:val="en-US"/>
+              </w:rPr>
+              <w:t>, 30</w:t>
+            </w:r>
+          </w:p>
+        </w:tc>
+        <w:tc>
+          <w:tcPr>
+            <w:tcW w:w="2393" w:type="dxa"/>
+          </w:tcPr>
+          <w:p>
+            <w:pPr>
+              <w:rPr>
+                <w:lang w:val="en-US"/>
+              </w:rPr>
+            </w:pPr>
+            <w:r>
+              <w:t>851.86</w:t>
+            </w:r>
+          </w:p>
+        </w:tc>
+        <w:tc>
+          <w:tcPr>
+            <w:tcW w:w="2393" w:type="dxa"/>
+          </w:tcPr>
+          <w:p>
+            <w:r>
+              <w:t>513.32</w:t>
+            </w:r>
+          </w:p>
+        </w:tc>
+        <w:tc>
+          <w:tcPr>
+            <w:tcW w:w="2393" w:type="dxa"/>
+          </w:tcPr>
+          <w:p>
+            <w:pPr>
+              <w:rPr>
+                <w:lang w:val="en-US"/>
+              </w:rPr>
+            </w:pPr>
+            <w:r>
+              <w:rPr>
+                <w:lang w:val="en-US"/>
+              </w:rPr>
+              <w:t>39.74</w:t>
+            </w:r>
+          </w:p>
+        </w:tc>
+      </w:tr>
+      <w:tr>
+        <w:tc>
+          <w:tcPr>
+            <w:tcW w:w="2392" w:type="dxa"/>
+          </w:tcPr>
+          <w:p>
+            <w:proofErr w:type="spellStart"/>
+            <w:r>
+              <w:rPr>
+                <w:lang w:val="en-US"/>
+              </w:rPr>
+              <w:t>CyberShake</w:t>
+            </w:r>
+            <w:proofErr w:type="spellEnd"/>
+            <w:r>
+              <w:rPr>
+                <w:lang w:val="en-US"/>
+              </w:rPr>
+              <w:t>, 50</w:t>
+            </w:r>
+          </w:p>
+        </w:tc>
+        <w:tc>
+          <w:tcPr>
+            <w:tcW w:w="2393" w:type="dxa"/>
+          </w:tcPr>
+          <w:p>
+            <w:pPr>
+              <w:rPr>
+                <w:lang w:val="en-US"/>
+              </w:rPr>
+            </w:pPr>
+            <w:r>
+              <w:rPr>
+                <w:lang w:val="en-US"/>
+              </w:rPr>
+              <w:t>1476.36</w:t>
+            </w:r>
+          </w:p>
+        </w:tc>
+        <w:tc>
+          <w:tcPr>
+            <w:tcW w:w="2393" w:type="dxa"/>
+          </w:tcPr>
+          <w:p>
+            <w:r>
+              <w:t>901.36</w:t>
+            </w:r>
+          </w:p>
+        </w:tc>
+        <w:tc>
+          <w:tcPr>
+            <w:tcW w:w="2393" w:type="dxa"/>
+          </w:tcPr>
+          <w:p>
+            <w:pPr>
+              <w:rPr>
+                <w:lang w:val="en-US"/>
+              </w:rPr>
+            </w:pPr>
+            <w:r>
+              <w:rPr>
+                <w:lang w:val="en-US"/>
+              </w:rPr>
+              <w:t>38.95</w:t>
+            </w:r>
+          </w:p>
+        </w:tc>
+      </w:tr>
+      <w:tr>
+        <w:tc>
+          <w:tcPr>
+            <w:tcW w:w="2392" w:type="dxa"/>
+          </w:tcPr>
+          <w:p>
+            <w:proofErr w:type="spellStart"/>
+            <w:r>
+              <w:rPr>
+                <w:lang w:val="en-US"/>
+              </w:rPr>
+              <w:t>CyberShake</w:t>
+            </w:r>
+            <w:proofErr w:type="spellEnd"/>
+            <w:r>
+              <w:rPr>
+                <w:lang w:val="en-US"/>
+              </w:rPr>
+              <w:t>, 100</w:t>
+            </w:r>
+          </w:p>
+        </w:tc>
+        <w:tc>
+          <w:tcPr>
+            <w:tcW w:w="2393" w:type="dxa"/>
+          </w:tcPr>
+          <w:p>
+            <w:r>
+              <w:t>2906.50</w:t>
+            </w:r>
+          </w:p>
+        </w:tc>
+        <w:tc>
+          <w:tcPr>
+            <w:tcW w:w="2393" w:type="dxa"/>
+          </w:tcPr>
+          <w:p>
+            <w:r>
+              <w:t>1720.05</w:t>
+            </w:r>
+          </w:p>
+        </w:tc>
+        <w:tc>
+          <w:tcPr>
+            <w:tcW w:w="2393" w:type="dxa"/>
+          </w:tcPr>
+          <w:p>
+            <w:pPr>
+              <w:rPr>
+                <w:lang w:val="en-US"/>
+              </w:rPr>
+            </w:pPr>
+            <w:r>
+              <w:rPr>
+                <w:lang w:val="en-US"/>
+              </w:rPr>
+              <w:t>40.82</w:t>
+            </w:r>
+          </w:p>
+        </w:tc>
+      </w:tr>
+      <w:tr>
+        <w:tc>
+          <w:tcPr>
+            <w:tcW w:w="2392" w:type="dxa"/>
+          </w:tcPr>
+          <w:p>
+            <w:pPr>
+              <w:rPr>
+                <w:lang w:val="en-US"/>
+              </w:rPr>
+            </w:pPr>
+            <w:r>
+              <w:rPr>
+                <w:lang w:val="en-US"/>
+              </w:rPr>
+              <w:t>Montage, 25</w:t>
+            </w:r>
+          </w:p>
+        </w:tc>
+        <w:tc>
+          <w:tcPr>
+            <w:tcW w:w="2393" w:type="dxa"/>
+          </w:tcPr>
+          <w:p>
+            <w:r>
+              <w:t>442.96</w:t>
+            </w:r>
+          </w:p>
+        </w:tc>
+        <w:tc>
+          <w:tcPr>
+            <w:tcW w:w="2393" w:type="dxa"/>
+          </w:tcPr>
+          <w:p>
+            <w:r>
+              <w:t>173.61</w:t>
+            </w:r>
+          </w:p>
+        </w:tc>
+        <w:tc>
+          <w:tcPr>
+            <w:tcW w:w="2393" w:type="dxa"/>
+          </w:tcPr>
+          <w:p>
+            <w:pPr>
+              <w:rPr>
+                <w:lang w:val="en-US"/>
+              </w:rPr>
+            </w:pPr>
+            <w:r>
+              <w:rPr>
+                <w:lang w:val="en-US"/>
+              </w:rPr>
+              <w:t>60.8</w:t>
+            </w:r>
+          </w:p>
+        </w:tc>
+      </w:tr>
+      <w:tr>
+        <w:tc>
+          <w:tcPr>
+            <w:tcW w:w="2392" w:type="dxa"/>
+          </w:tcPr>
+          <w:p>
+            <w:r>
+              <w:rPr>
+                <w:lang w:val="en-US"/>
+              </w:rPr>
+              <w:t>Montage, 50</w:t>
+            </w:r>
+          </w:p>
+        </w:tc>
+        <w:tc>
+          <w:tcPr>
+            <w:tcW w:w="2393" w:type="dxa"/>
+          </w:tcPr>
+          <w:p>
+            <w:r>
+              <w:t>1283.97</w:t>
+            </w:r>
+          </w:p>
+        </w:tc>
+        <w:tc>
+          <w:tcPr>
+            <w:tcW w:w="2393" w:type="dxa"/>
+          </w:tcPr>
+          <w:p>
+            <w:pPr>
+              <w:rPr>
+                <w:lang w:val="en-US"/>
+              </w:rPr>
+            </w:pPr>
+            <w:r>
+              <w:rPr>
+                <w:lang w:val="en-US"/>
+              </w:rPr>
+              <w:t>474.34</w:t>
+            </w:r>
+          </w:p>
+        </w:tc>
+        <w:tc>
+          <w:tcPr>
+            <w:tcW w:w="2393" w:type="dxa"/>
+          </w:tcPr>
+          <w:p>
+            <w:pPr>
+              <w:rPr>
+                <w:lang w:val="en-US"/>
+              </w:rPr>
+            </w:pPr>
+            <w:r>
+              <w:rPr>
+                <w:lang w:val="en-US"/>
+              </w:rPr>
+              <w:t>63.06</w:t>
+            </w:r>
+          </w:p>
+        </w:tc>
+      </w:tr>
+      <w:tr>
+        <w:tc>
+          <w:tcPr>
+            <w:tcW w:w="2392" w:type="dxa"/>
+          </w:tcPr>
+          <w:p>
+            <w:r>
+              <w:rPr>
+                <w:lang w:val="en-US"/>
+              </w:rPr>
+              <w:t>Montage, 100</w:t>
+            </w:r>
+          </w:p>
+        </w:tc>
+        <w:tc>
+          <w:tcPr>
+            <w:tcW w:w="2393" w:type="dxa"/>
+          </w:tcPr>
+          <w:p>
+            <w:r>
+              <w:t>1958.32</w:t>
+            </w:r>
+          </w:p>
+        </w:tc>
+        <w:tc>
+          <w:tcPr>
+            <w:tcW w:w="2393" w:type="dxa"/>
+          </w:tcPr>
+          <w:p>
+            <w:pPr>
+              <w:rPr>
+                <w:lang w:val="en-US"/>
+              </w:rPr>
+            </w:pPr>
+            <w:r>
+              <w:rPr>
+                <w:lang w:val="en-US"/>
+              </w:rPr>
+              <w:t>680.63</w:t>
+            </w:r>
+          </w:p>
+        </w:tc>
+        <w:tc>
+          <w:tcPr>
+            <w:tcW w:w="2393" w:type="dxa"/>
+          </w:tcPr>
+          <w:p>
+            <w:pPr>
+              <w:rPr>
+                <w:lang w:val="en-US"/>
+              </w:rPr>
+            </w:pPr>
+            <w:r>
+              <w:rPr>
+                <w:lang w:val="en-US"/>
+              </w:rPr>
+              <w:t>65.24</w:t>
+            </w:r>
+          </w:p>
+        </w:tc>
+      </w:tr>
+      <w:tr>
+        <w:tc>
+          <w:tcPr>
+            <w:tcW w:w="2392" w:type="dxa"/>
+          </w:tcPr>
+          <w:p>
+            <w:pPr>
+              <w:rPr>
+                <w:lang w:val="en-US"/>
+              </w:rPr>
+            </w:pPr>
+            <w:proofErr w:type="spellStart"/>
+            <w:r>
+              <w:rPr>
+                <w:lang w:val="en-US"/>
+              </w:rPr>
+              <w:t>Epigenomics</w:t>
+            </w:r>
+            <w:proofErr w:type="spellEnd"/>
+            <w:r>
+              <w:rPr>
+                <w:lang w:val="en-US"/>
+              </w:rPr>
+              <w:t>, 24</w:t>
+            </w:r>
+          </w:p>
+        </w:tc>
+        <w:tc>
+          <w:tcPr>
+            <w:tcW w:w="2393" w:type="dxa"/>
+          </w:tcPr>
+          <w:p>
+            <w:r>
+              <w:t>11059.33</w:t>
+            </w:r>
+          </w:p>
+        </w:tc>
+        <w:tc>
+          <w:tcPr>
+            <w:tcW w:w="2393" w:type="dxa"/>
+          </w:tcPr>
+          <w:p>
+            <w:r>
+              <w:t>10240.93</w:t>
+            </w:r>
+          </w:p>
+        </w:tc>
+        <w:tc>
+          <w:tcPr>
+            <w:tcW w:w="2393" w:type="dxa"/>
+          </w:tcPr>
+          <w:p>
+            <w:pPr>
+              <w:rPr>
+                <w:lang w:val="en-US"/>
+              </w:rPr>
+            </w:pPr>
+            <w:r>
+              <w:rPr>
+                <w:lang w:val="en-US"/>
+              </w:rPr>
+              <w:t>7.4</w:t>
+            </w:r>
+          </w:p>
+        </w:tc>
+      </w:tr>
+      <w:tr>
+        <w:tc>
+          <w:tcPr>
+            <w:tcW w:w="2392" w:type="dxa"/>
+          </w:tcPr>
+          <w:p>
+            <w:pPr>
+              <w:rPr>
+                <w:lang w:val="en-US"/>
+              </w:rPr>
+            </w:pPr>
+            <w:proofErr w:type="spellStart"/>
+            <w:r>
+              <w:rPr>
+                <w:lang w:val="en-US"/>
+              </w:rPr>
+              <w:t>Epigenomics</w:t>
+            </w:r>
+            <w:proofErr w:type="spellEnd"/>
+            <w:r>
+              <w:rPr>
+                <w:lang w:val="en-US"/>
+              </w:rPr>
+              <w:t>, 46</w:t>
+            </w:r>
+          </w:p>
+        </w:tc>
+        <w:tc>
+          <w:tcPr>
+            <w:tcW w:w="2393" w:type="dxa"/>
+          </w:tcPr>
+          <w:p>
+            <w:r>
+              <w:t>20874.10</w:t>
+            </w:r>
+          </w:p>
+        </w:tc>
+        <w:tc>
+          <w:tcPr>
+            <w:tcW w:w="2393" w:type="dxa"/>
+          </w:tcPr>
+          <w:p>
+            <w:r>
+              <w:t>18500.63</w:t>
+            </w:r>
+          </w:p>
+        </w:tc>
+        <w:tc>
+          <w:tcPr>
+            <w:tcW w:w="2393" w:type="dxa"/>
+          </w:tcPr>
+          <w:p>
+            <w:pPr>
+              <w:rPr>
+                <w:lang w:val="en-US"/>
+              </w:rPr>
+            </w:pPr>
+            <w:r>
+              <w:rPr>
+                <w:lang w:val="en-US"/>
+              </w:rPr>
+              <w:t>11.37</w:t>
+            </w:r>
+          </w:p>
+        </w:tc>
+      </w:tr>
+      <w:tr>
+        <w:tc>
+          <w:tcPr>
+            <w:tcW w:w="2392" w:type="dxa"/>
+          </w:tcPr>
+          <w:p>
+            <w:pPr>
+              <w:rPr>
+                <w:lang w:val="en-US"/>
+              </w:rPr>
+            </w:pPr>
+            <w:proofErr w:type="spellStart"/>
+            <w:r>
+              <w:rPr>
+                <w:lang w:val="en-US"/>
+              </w:rPr>
+              <w:t>Epigenomics</w:t>
+            </w:r>
+            <w:proofErr w:type="spellEnd"/>
+            <w:r>
+              <w:rPr>
+                <w:lang w:val="en-US"/>
+              </w:rPr>
+              <w:t>, 100</w:t>
+            </w:r>
+          </w:p>
+        </w:tc>
+        <w:tc>
+          <w:tcPr>
+            <w:tcW w:w="2393" w:type="dxa"/>
+          </w:tcPr>
+          <w:p>
+            <w:r>
+              <w:t>189081.33</w:t>
+            </w:r>
+          </w:p>
+        </w:tc>
+        <w:tc>
+          <w:tcPr>
+            <w:tcW w:w="2393" w:type="dxa"/>
+          </w:tcPr>
+          <w:p>
+            <w:r>
+              <w:t>137196.39</w:t>
+            </w:r>
+          </w:p>
+        </w:tc>
+        <w:tc>
+          <w:tcPr>
+            <w:tcW w:w="2393" w:type="dxa"/>
+          </w:tcPr>
+          <w:p>
+            <w:pPr>
+              <w:rPr>
+                <w:lang w:val="en-US"/>
+              </w:rPr>
+            </w:pPr>
+            <w:r>
+              <w:rPr>
+                <w:lang w:val="en-US"/>
+              </w:rPr>
+              <w:t>27.44</w:t>
+            </w:r>
+          </w:p>
+        </w:tc>
+      </w:tr>
+      <w:tr>
+        <w:tc>
+          <w:tcPr>
+            <w:tcW w:w="2392" w:type="dxa"/>
+          </w:tcPr>
+          <w:p>
+            <w:pPr>
+              <w:rPr>
+                <w:lang w:val="en-US"/>
+              </w:rPr>
+            </w:pPr>
+            <w:r>
+              <w:rPr>
+                <w:lang w:val="en-US"/>
+              </w:rPr>
+              <w:t>LIGO, 30</w:t>
+            </w:r>
+          </w:p>
+        </w:tc>
+        <w:tc>
+          <w:tcPr>
+            <w:tcW w:w="2393" w:type="dxa"/>
+          </w:tcPr>
+          <w:p>
+            <w:r>
+              <w:t>3991.83</w:t>
+            </w:r>
+          </w:p>
+        </w:tc>
+        <w:tc>
+          <w:tcPr>
+            <w:tcW w:w="2393" w:type="dxa"/>
+          </w:tcPr>
+          <w:p>
+            <w:r>
+              <w:t>3355.58</w:t>
+            </w:r>
+          </w:p>
+        </w:tc>
+        <w:tc>
+          <w:tcPr>
+            <w:tcW w:w="2393" w:type="dxa"/>
+          </w:tcPr>
+          <w:p>
+            <w:pPr>
+              <w:rPr>
+                <w:lang w:val="en-US"/>
+              </w:rPr>
+            </w:pPr>
+            <w:r>
+              <w:rPr>
+                <w:lang w:val="en-US"/>
+              </w:rPr>
+              <w:t>15.94</w:t>
+            </w:r>
+          </w:p>
+        </w:tc>
+      </w:tr>
+      <w:tr>
+        <w:tc>
+          <w:tcPr>
+            <w:tcW w:w="2392" w:type="dxa"/>
+          </w:tcPr>
+          <w:p>
+            <w:pPr>
+              <w:rPr>
+                <w:lang w:val="en-US"/>
+              </w:rPr>
+            </w:pPr>
+            <w:r>
+              <w:rPr>
+                <w:lang w:val="en-US"/>
+              </w:rPr>
+              <w:t>LIGO, 50</w:t>
+            </w:r>
+          </w:p>
+        </w:tc>
+        <w:tc>
+          <w:tcPr>
+            <w:tcW w:w="2393" w:type="dxa"/>
+          </w:tcPr>
+          <w:p>
+            <w:r>
+              <w:t>6373.01</w:t>
+            </w:r>
+          </w:p>
+        </w:tc>
+        <w:tc>
+          <w:tcPr>
+            <w:tcW w:w="2393" w:type="dxa"/>
+          </w:tcPr>
+          <w:p>
+            <w:r>
+              <w:t>5104.88</w:t>
+            </w:r>
+          </w:p>
+        </w:tc>
+        <w:tc>
+          <w:tcPr>
+            <w:tcW w:w="2393" w:type="dxa"/>
+          </w:tcPr>
+          <w:p>
+            <w:pPr>
+              <w:rPr>
+                <w:lang w:val="en-US"/>
+              </w:rPr>
+            </w:pPr>
+            <w:r>
+              <w:rPr>
+                <w:lang w:val="en-US"/>
+              </w:rPr>
+              <w:t>19.90</w:t>
+            </w:r>
+          </w:p>
+        </w:tc>
+      </w:tr>
+      <w:tr>
+        <w:tc>
+          <w:tcPr>
+            <w:tcW w:w="2392" w:type="dxa"/>
+          </w:tcPr>
+          <w:p>
+            <w:pPr>
+              <w:rPr>
+                <w:lang w:val="en-US"/>
+              </w:rPr>
+            </w:pPr>
+            <w:r>
+              <w:rPr>
+                <w:lang w:val="en-US"/>
+              </w:rPr>
+              <w:t>LIGO, 100</w:t>
+            </w:r>
+          </w:p>
+        </w:tc>
+        <w:tc>
+          <w:tcPr>
+            <w:tcW w:w="2393" w:type="dxa"/>
+          </w:tcPr>
+          <w:p>
+            <w:pPr>
+              <w:rPr>
+                <w:lang w:val="en-US"/>
+              </w:rPr>
+            </w:pPr>
+            <w:r>
+              <w:rPr>
+                <w:lang w:val="en-US"/>
+              </w:rPr>
+              <w:t>10957.14</w:t>
+            </w:r>
+          </w:p>
+        </w:tc>
+        <w:tc>
+          <w:tcPr>
+            <w:tcW w:w="2393" w:type="dxa"/>
+          </w:tcPr>
+          <w:p>
+            <w:r>
+              <w:t>7475.91</w:t>
+            </w:r>
+          </w:p>
+        </w:tc>
+        <w:tc>
+          <w:tcPr>
+            <w:tcW w:w="2393" w:type="dxa"/>
+          </w:tcPr>
+          <w:p>
+            <w:pPr>
+              <w:rPr>
+                <w:lang w:val="en-US"/>
+              </w:rPr>
+            </w:pPr>
+            <w:r>
+              <w:rPr>
+                <w:lang w:val="en-US"/>
+              </w:rPr>
+              <w:t>31.7</w:t>
+            </w:r>
+            <w:r>
+              <w:rPr>
+                <w:lang w:val="en-US"/>
+              </w:rPr>
+              <w:t>7</w:t>
+            </w:r>
+          </w:p>
+        </w:tc>
+      </w:tr>
+      <w:tr>
+        <w:tc>
+          <w:tcPr>
+            <w:tcW w:w="2392" w:type="dxa"/>
+          </w:tcPr>
+          <w:p>
+            <w:pPr>
+              <w:rPr>
+                <w:lang w:val="en-US"/>
+              </w:rPr>
+            </w:pPr>
+            <w:r>
+              <w:rPr>
+                <w:lang w:val="en-US"/>
+              </w:rPr>
+              <w:t>SIPHT, 30</w:t>
+            </w:r>
+          </w:p>
+        </w:tc>
+        <w:tc>
+          <w:tcPr>
+            <w:tcW w:w="2393" w:type="dxa"/>
+          </w:tcPr>
+          <w:p>
+            <w:pPr>
+              <w:rPr>
+                <w:lang w:val="en-US"/>
+              </w:rPr>
+            </w:pPr>
+            <w:r>
+              <w:rPr>
+                <w:lang w:val="en-US"/>
+              </w:rPr>
+              <w:t>4992.38</w:t>
+            </w:r>
+          </w:p>
+        </w:tc>
+        <w:tc>
+          <w:tcPr>
+            <w:tcW w:w="2393" w:type="dxa"/>
+          </w:tcPr>
+          <w:p>
+            <w:pPr>
+              <w:rPr>
+                <w:lang w:val="en-US"/>
+              </w:rPr>
+            </w:pPr>
+            <w:r>
+              <w:rPr>
+                <w:lang w:val="en-US"/>
+              </w:rPr>
+              <w:t>4504.15</w:t>
+            </w:r>
+          </w:p>
+        </w:tc>
+        <w:tc>
+          <w:tcPr>
+            <w:tcW w:w="2393" w:type="dxa"/>
+          </w:tcPr>
+          <w:p>
+            <w:pPr>
+              <w:rPr>
+                <w:lang w:val="en-US"/>
+              </w:rPr>
+            </w:pPr>
+            <w:r>
+              <w:rPr>
+                <w:lang w:val="en-US"/>
+              </w:rPr>
+              <w:t>9.77</w:t>
+            </w:r>
+          </w:p>
+        </w:tc>
+      </w:tr>
+      <w:tr>
+        <w:tc>
+          <w:tcPr>
+            <w:tcW w:w="2392" w:type="dxa"/>
+          </w:tcPr>
+          <w:p>
+            <w:pPr>
+              <w:rPr>
+                <w:lang w:val="en-US"/>
+              </w:rPr>
+            </w:pPr>
+            <w:r>
+              <w:rPr>
+                <w:lang w:val="en-US"/>
+              </w:rPr>
+              <w:t>SIPHT, 60</w:t>
+            </w:r>
+          </w:p>
+        </w:tc>
+        <w:tc>
+          <w:tcPr>
+            <w:tcW w:w="2393" w:type="dxa"/>
+          </w:tcPr>
+          <w:p>
+            <w:r>
+              <w:t>6648.37</w:t>
+            </w:r>
+          </w:p>
+        </w:tc>
+        <w:tc>
+          <w:tcPr>
+            <w:tcW w:w="2393" w:type="dxa"/>
+          </w:tcPr>
+          <w:p>
+            <w:pPr>
+              <w:rPr>
+                <w:lang w:val="en-US"/>
+              </w:rPr>
+            </w:pPr>
+            <w:r>
+              <w:rPr>
+                <w:lang w:val="en-US"/>
+              </w:rPr>
+              <w:t>5772.38</w:t>
+            </w:r>
+          </w:p>
+        </w:tc>
+        <w:tc>
+          <w:tcPr>
+            <w:tcW w:w="2393" w:type="dxa"/>
+          </w:tcPr>
+          <w:p>
+            <w:pPr>
+              <w:rPr>
+                <w:lang w:val="en-US"/>
+              </w:rPr>
+            </w:pPr>
+            <w:r>
+              <w:rPr>
+                <w:lang w:val="en-US"/>
+              </w:rPr>
+              <w:t>13.17</w:t>
+            </w:r>
+          </w:p>
+        </w:tc>
+      </w:tr>
+      <w:tr>
+        <w:tc>
+          <w:tcPr>
+            <w:tcW w:w="2392" w:type="dxa"/>
+          </w:tcPr>
+          <w:p>
+            <w:pPr>
+              <w:rPr>
+                <w:lang w:val="en-US"/>
+              </w:rPr>
+            </w:pPr>
+            <w:r>
+              <w:rPr>
+                <w:lang w:val="en-US"/>
+              </w:rPr>
+              <w:t>SIPHT, 100</w:t>
+            </w:r>
+          </w:p>
+        </w:tc>
+        <w:tc>
+          <w:tcPr>
+            <w:tcW w:w="2393" w:type="dxa"/>
+          </w:tcPr>
+          <w:p>
+            <w:r>
+              <w:t>9436.11</w:t>
+            </w:r>
+          </w:p>
+        </w:tc>
+        <w:tc>
+          <w:tcPr>
+            <w:tcW w:w="2393" w:type="dxa"/>
+          </w:tcPr>
+          <w:p>
+            <w:r>
+              <w:t>8227.24</w:t>
+            </w:r>
+          </w:p>
+        </w:tc>
+        <w:tc>
+          <w:tcPr>
+            <w:tcW w:w="2393" w:type="dxa"/>
+          </w:tcPr>
+          <w:p>
+            <w:pPr>
+              <w:rPr>
+                <w:lang w:val="en-US"/>
+              </w:rPr>
+            </w:pPr>
+            <w:r>
+              <w:rPr>
+                <w:lang w:val="en-US"/>
+              </w:rPr>
+              <w:t>12.81</w:t>
             </w:r>
           </w:p>
         </w:tc>

</xml_diff>